<commit_message>
nw updates to param notes
</commit_message>
<xml_diff>
--- a/Case Study 6/Case6_defs_params_notes.docx
+++ b/Case Study 6/Case6_defs_params_notes.docx
@@ -115,7 +115,7 @@
           <w:sz w:val="24"/>
           <w:szCs w:val="24"/>
         </w:rPr>
-        <w:t>Hadron Collider produces approximately 1011 collisions</w:t>
+        <w:t>Hadron Collider produces approximately 10</w:t>
       </w:r>
       <w:r>
         <w:rPr>
@@ -123,6 +123,22 @@
           <w:sz w:val="24"/>
           <w:szCs w:val="24"/>
         </w:rPr>
+        <w:t>^</w:t>
+      </w:r>
+      <w:r>
+        <w:rPr>
+          <w:rFonts w:ascii="Arial" w:hAnsi="Arial" w:cs="Arial"/>
+          <w:sz w:val="24"/>
+          <w:szCs w:val="24"/>
+        </w:rPr>
+        <w:t>11 collisions</w:t>
+      </w:r>
+      <w:r>
+        <w:rPr>
+          <w:rFonts w:ascii="Arial" w:hAnsi="Arial" w:cs="Arial"/>
+          <w:sz w:val="24"/>
+          <w:szCs w:val="24"/>
+        </w:rPr>
         <w:t xml:space="preserve"> </w:t>
       </w:r>
       <w:r>
@@ -181,6 +197,74 @@
         </w:rPr>
         <w:t>particles (background).</w:t>
       </w:r>
+    </w:p>
+    <w:p>
+      <w:pPr>
+        <w:autoSpaceDE w:val="0"/>
+        <w:autoSpaceDN w:val="0"/>
+        <w:adjustRightInd w:val="0"/>
+        <w:spacing w:after="0" w:line="240" w:lineRule="auto"/>
+        <w:rPr>
+          <w:rFonts w:ascii="Arial" w:hAnsi="Arial" w:cs="Arial"/>
+          <w:sz w:val="24"/>
+          <w:szCs w:val="24"/>
+        </w:rPr>
+      </w:pPr>
+    </w:p>
+    <w:p>
+      <w:pPr>
+        <w:autoSpaceDE w:val="0"/>
+        <w:autoSpaceDN w:val="0"/>
+        <w:adjustRightInd w:val="0"/>
+        <w:spacing w:after="0" w:line="240" w:lineRule="auto"/>
+        <w:rPr>
+          <w:rFonts w:ascii="Noto Sans" w:hAnsi="Noto Sans"/>
+          <w:color w:val="202124"/>
+          <w:shd w:val="clear" w:color="auto" w:fill="FFFFFF"/>
+        </w:rPr>
+      </w:pPr>
+      <w:r>
+        <w:rPr>
+          <w:rFonts w:ascii="Arial" w:hAnsi="Arial" w:cs="Arial"/>
+          <w:sz w:val="24"/>
+          <w:szCs w:val="24"/>
+        </w:rPr>
+        <w:t>**</w:t>
+      </w:r>
+      <w:r>
+        <w:rPr>
+          <w:rFonts w:ascii="Noto Sans" w:hAnsi="Noto Sans"/>
+          <w:color w:val="202124"/>
+          <w:shd w:val="clear" w:color="auto" w:fill="FFFFFF"/>
+        </w:rPr>
+        <w:t>The data has been produced using Monte Carlo simulations. The first 21 features (columns 2-22) are kinematic properties measured by the particle detectors in the accelerator. The last seven features are functions of the first 21 features; these are high-level features derived by physicists to help discriminate between the two classes.</w:t>
+      </w:r>
+    </w:p>
+    <w:p>
+      <w:pPr>
+        <w:autoSpaceDE w:val="0"/>
+        <w:autoSpaceDN w:val="0"/>
+        <w:adjustRightInd w:val="0"/>
+        <w:spacing w:after="0" w:line="240" w:lineRule="auto"/>
+        <w:rPr>
+          <w:rFonts w:ascii="Noto Sans" w:hAnsi="Noto Sans"/>
+          <w:color w:val="202124"/>
+          <w:shd w:val="clear" w:color="auto" w:fill="FFFFFF"/>
+        </w:rPr>
+      </w:pPr>
+    </w:p>
+    <w:p>
+      <w:pPr>
+        <w:autoSpaceDE w:val="0"/>
+        <w:autoSpaceDN w:val="0"/>
+        <w:adjustRightInd w:val="0"/>
+        <w:spacing w:after="0" w:line="240" w:lineRule="auto"/>
+        <w:rPr>
+          <w:rFonts w:ascii="Arial" w:hAnsi="Arial" w:cs="Arial"/>
+          <w:sz w:val="24"/>
+          <w:szCs w:val="24"/>
+        </w:rPr>
+      </w:pPr>
     </w:p>
     <w:p>
       <w:pPr>
@@ -526,6 +610,7 @@
         </w:rPr>
         <w:t xml:space="preserve">Hidden units all used </w:t>
       </w:r>
+      <w:proofErr w:type="spellStart"/>
       <w:r>
         <w:rPr>
           <w:rFonts w:ascii="Arial" w:eastAsia="Times New Roman" w:hAnsi="Arial" w:cs="Arial"/>
@@ -537,6 +622,7 @@
         </w:rPr>
         <w:t>tahn</w:t>
       </w:r>
+      <w:proofErr w:type="spellEnd"/>
       <w:r>
         <w:rPr>
           <w:rFonts w:ascii="Arial" w:eastAsia="Times New Roman" w:hAnsi="Arial" w:cs="Arial"/>
@@ -714,6 +800,7 @@
           <w:sz w:val="24"/>
           <w:szCs w:val="24"/>
         </w:rPr>
+        <w:lastRenderedPageBreak/>
         <w:t xml:space="preserve">Training ended when </w:t>
       </w:r>
       <w:r>
@@ -804,7 +891,6 @@
           <w:sz w:val="24"/>
           <w:szCs w:val="24"/>
         </w:rPr>
-        <w:lastRenderedPageBreak/>
         <w:t xml:space="preserve">Inputs standardized over entire train/test set with mean 0 and standard deviation of 1, except for features with values strictly greater than 0 (scaled for mean value </w:t>
       </w:r>
       <w:r>
@@ -1169,6 +1255,7 @@
           <w:sz w:val="24"/>
           <w:szCs w:val="24"/>
         </w:rPr>
+        <w:lastRenderedPageBreak/>
         <w:drawing>
           <wp:inline distT="0" distB="0" distL="0" distR="0" wp14:anchorId="6FFD17FC" wp14:editId="5B8DFF21">
             <wp:extent cx="1710267" cy="1934949"/>
@@ -1286,7 +1373,6 @@
           <w:sz w:val="24"/>
           <w:szCs w:val="24"/>
         </w:rPr>
-        <w:lastRenderedPageBreak/>
         <w:drawing>
           <wp:anchor distT="0" distB="0" distL="114300" distR="114300" simplePos="0" relativeHeight="251659264" behindDoc="0" locked="0" layoutInCell="1" allowOverlap="1" wp14:anchorId="71817412" wp14:editId="78226D8D">
             <wp:simplePos x="0" y="0"/>
@@ -1344,7 +1430,27 @@
           <w:sz w:val="24"/>
           <w:szCs w:val="24"/>
         </w:rPr>
-        <w:t xml:space="preserve">Tanh activation – a non-linear activation function that outputs values between -1.0 and 1.0 and the center falls around 0; limitations are that it can have limited sensitivity and is prone to saturation in larger, more layered networks due to vanishing gradients. </w:t>
+        <w:t xml:space="preserve">Tanh activation – a non-linear activation </w:t>
+      </w:r>
+      <w:proofErr w:type="gramStart"/>
+      <w:r>
+        <w:rPr>
+          <w:rFonts w:ascii="Arial" w:eastAsia="Times New Roman" w:hAnsi="Arial" w:cs="Arial"/>
+          <w:color w:val="1D1C1D"/>
+          <w:sz w:val="24"/>
+          <w:szCs w:val="24"/>
+        </w:rPr>
+        <w:t>function</w:t>
+      </w:r>
+      <w:proofErr w:type="gramEnd"/>
+      <w:r>
+        <w:rPr>
+          <w:rFonts w:ascii="Arial" w:eastAsia="Times New Roman" w:hAnsi="Arial" w:cs="Arial"/>
+          <w:color w:val="1D1C1D"/>
+          <w:sz w:val="24"/>
+          <w:szCs w:val="24"/>
+        </w:rPr>
+        <w:t xml:space="preserve"> that outputs values between -1.0 and 1.0 and the center falls around 0; limitations are that it can have limited sensitivity and is prone to saturation in larger, more layered networks due to vanishing gradients. </w:t>
       </w:r>
     </w:p>
     <w:p>
@@ -1839,7 +1945,6 @@
           <w:sz w:val="24"/>
           <w:szCs w:val="24"/>
         </w:rPr>
-        <w:lastRenderedPageBreak/>
         <w:t>Epochs = 1000</w:t>
       </w:r>
     </w:p>
@@ -2056,7 +2161,27 @@
           <w:sz w:val="24"/>
           <w:szCs w:val="24"/>
         </w:rPr>
-        <w:t>, consider ReLU, others?</w:t>
+        <w:t xml:space="preserve">, consider </w:t>
+      </w:r>
+      <w:proofErr w:type="spellStart"/>
+      <w:r>
+        <w:rPr>
+          <w:rFonts w:ascii="Arial" w:eastAsia="Times New Roman" w:hAnsi="Arial" w:cs="Arial"/>
+          <w:color w:val="1D1C1D"/>
+          <w:sz w:val="24"/>
+          <w:szCs w:val="24"/>
+        </w:rPr>
+        <w:t>ReLU</w:t>
+      </w:r>
+      <w:proofErr w:type="spellEnd"/>
+      <w:r>
+        <w:rPr>
+          <w:rFonts w:ascii="Arial" w:eastAsia="Times New Roman" w:hAnsi="Arial" w:cs="Arial"/>
+          <w:color w:val="1D1C1D"/>
+          <w:sz w:val="24"/>
+          <w:szCs w:val="24"/>
+        </w:rPr>
+        <w:t>, others?</w:t>
       </w:r>
     </w:p>
     <w:p>
@@ -2106,6 +2231,33 @@
     </w:p>
     <w:p>
       <w:pPr>
+        <w:pStyle w:val="ListParagraph"/>
+        <w:numPr>
+          <w:ilvl w:val="0"/>
+          <w:numId w:val="4"/>
+        </w:numPr>
+        <w:shd w:val="clear" w:color="auto" w:fill="FFFFFF"/>
+        <w:spacing w:after="0" w:line="240" w:lineRule="auto"/>
+        <w:contextualSpacing w:val="0"/>
+        <w:rPr>
+          <w:rFonts w:ascii="Arial" w:eastAsia="Times New Roman" w:hAnsi="Arial" w:cs="Arial"/>
+          <w:color w:val="1D1C1D"/>
+          <w:sz w:val="24"/>
+          <w:szCs w:val="24"/>
+        </w:rPr>
+      </w:pPr>
+      <w:r>
+        <w:rPr>
+          <w:rFonts w:ascii="Arial" w:eastAsia="Times New Roman" w:hAnsi="Arial" w:cs="Arial"/>
+          <w:color w:val="1D1C1D"/>
+          <w:sz w:val="24"/>
+          <w:szCs w:val="24"/>
+        </w:rPr>
+        <w:t xml:space="preserve">Try Adam -- </w:t>
+      </w:r>
+    </w:p>
+    <w:p>
+      <w:pPr>
         <w:spacing w:after="0" w:line="240" w:lineRule="auto"/>
         <w:rPr>
           <w:rFonts w:ascii="Arial" w:eastAsia="Times New Roman" w:hAnsi="Arial" w:cs="Arial"/>
@@ -2135,73 +2287,145 @@
           <w:sz w:val="24"/>
           <w:szCs w:val="24"/>
         </w:rPr>
-        <w:t xml:space="preserve">Sigmoid activation – S shape, logistic function, take any input and produce result between 0 and 1, cannot be used with many layers due to vanishing gradients, nonlinear activation function, large negatives become 0/large positives become 1, drawbacks – sigmoids saturate, kill gradients; sigmoid outputs are not 0-centered, </w:t>
-      </w:r>
-    </w:p>
-    <w:p>
-      <w:pPr>
-        <w:shd w:val="clear" w:color="auto" w:fill="FFFFFF"/>
-        <w:spacing w:after="0" w:line="240" w:lineRule="auto"/>
-        <w:rPr>
-          <w:rFonts w:ascii="Arial" w:eastAsia="Times New Roman" w:hAnsi="Arial" w:cs="Arial"/>
-          <w:color w:val="1D1C1D"/>
-          <w:sz w:val="24"/>
-          <w:szCs w:val="24"/>
-        </w:rPr>
-      </w:pPr>
-    </w:p>
-    <w:p>
-      <w:pPr>
-        <w:shd w:val="clear" w:color="auto" w:fill="FFFFFF"/>
-        <w:spacing w:after="0" w:line="240" w:lineRule="auto"/>
-        <w:rPr>
-          <w:rFonts w:ascii="Arial" w:eastAsia="Times New Roman" w:hAnsi="Arial" w:cs="Arial"/>
-          <w:color w:val="1D1C1D"/>
-          <w:sz w:val="24"/>
-          <w:szCs w:val="24"/>
-        </w:rPr>
-      </w:pPr>
-      <w:r>
-        <w:rPr>
-          <w:rFonts w:ascii="Arial" w:eastAsia="Times New Roman" w:hAnsi="Arial" w:cs="Arial"/>
-          <w:color w:val="1D1C1D"/>
-          <w:sz w:val="24"/>
-          <w:szCs w:val="24"/>
-        </w:rPr>
-        <w:t xml:space="preserve">Softmax activation – </w:t>
-      </w:r>
-    </w:p>
-    <w:p>
-      <w:pPr>
-        <w:shd w:val="clear" w:color="auto" w:fill="FFFFFF"/>
-        <w:spacing w:after="0" w:line="240" w:lineRule="auto"/>
-        <w:rPr>
-          <w:rFonts w:ascii="Arial" w:eastAsia="Times New Roman" w:hAnsi="Arial" w:cs="Arial"/>
-          <w:color w:val="1D1C1D"/>
-          <w:sz w:val="24"/>
-          <w:szCs w:val="24"/>
-        </w:rPr>
-      </w:pPr>
-    </w:p>
-    <w:p>
-      <w:pPr>
-        <w:shd w:val="clear" w:color="auto" w:fill="FFFFFF"/>
-        <w:spacing w:after="0" w:line="240" w:lineRule="auto"/>
-        <w:rPr>
-          <w:rFonts w:ascii="Arial" w:eastAsia="Times New Roman" w:hAnsi="Arial" w:cs="Arial"/>
-          <w:color w:val="1D1C1D"/>
-          <w:sz w:val="24"/>
-          <w:szCs w:val="24"/>
-        </w:rPr>
-      </w:pPr>
-      <w:r>
-        <w:rPr>
-          <w:rFonts w:ascii="Arial" w:eastAsia="Times New Roman" w:hAnsi="Arial" w:cs="Arial"/>
-          <w:color w:val="1D1C1D"/>
-          <w:sz w:val="24"/>
-          <w:szCs w:val="24"/>
-        </w:rPr>
-        <w:t>ReLU activation – rectified linear activation function, piecewise linear function that outputs the input directly if positive (otherwise, output 0). Default activation, easy train, better performance, activation is threshold at 0, can accelerate SGD, implemented by simply thresholding matrix of activations at 0, can be fragile where weights could update in a way for neuron to not activate again (Leaky ReLU attempts to fix dying problem)</w:t>
+        <w:t xml:space="preserve">Sigmoid activation – S shape, logistic function, take any input and produce result between 0 and 1, cannot be used with many layers due to vanishing gradients, nonlinear activation function, large negatives become 0/large positives become 1, drawbacks – </w:t>
+      </w:r>
+      <w:proofErr w:type="spellStart"/>
+      <w:r>
+        <w:rPr>
+          <w:rFonts w:ascii="Arial" w:eastAsia="Times New Roman" w:hAnsi="Arial" w:cs="Arial"/>
+          <w:color w:val="1D1C1D"/>
+          <w:sz w:val="24"/>
+          <w:szCs w:val="24"/>
+        </w:rPr>
+        <w:t>sigmoids</w:t>
+      </w:r>
+      <w:proofErr w:type="spellEnd"/>
+      <w:r>
+        <w:rPr>
+          <w:rFonts w:ascii="Arial" w:eastAsia="Times New Roman" w:hAnsi="Arial" w:cs="Arial"/>
+          <w:color w:val="1D1C1D"/>
+          <w:sz w:val="24"/>
+          <w:szCs w:val="24"/>
+        </w:rPr>
+        <w:t xml:space="preserve"> saturate, kill gradients; sigmoid outputs are not 0-centered, </w:t>
+      </w:r>
+    </w:p>
+    <w:p>
+      <w:pPr>
+        <w:shd w:val="clear" w:color="auto" w:fill="FFFFFF"/>
+        <w:spacing w:after="0" w:line="240" w:lineRule="auto"/>
+        <w:rPr>
+          <w:rFonts w:ascii="Arial" w:eastAsia="Times New Roman" w:hAnsi="Arial" w:cs="Arial"/>
+          <w:color w:val="1D1C1D"/>
+          <w:sz w:val="24"/>
+          <w:szCs w:val="24"/>
+        </w:rPr>
+      </w:pPr>
+    </w:p>
+    <w:p>
+      <w:pPr>
+        <w:shd w:val="clear" w:color="auto" w:fill="FFFFFF"/>
+        <w:spacing w:after="0" w:line="240" w:lineRule="auto"/>
+        <w:rPr>
+          <w:rFonts w:ascii="Arial" w:eastAsia="Times New Roman" w:hAnsi="Arial" w:cs="Arial"/>
+          <w:color w:val="1D1C1D"/>
+          <w:sz w:val="24"/>
+          <w:szCs w:val="24"/>
+        </w:rPr>
+      </w:pPr>
+      <w:proofErr w:type="spellStart"/>
+      <w:r>
+        <w:rPr>
+          <w:rFonts w:ascii="Arial" w:eastAsia="Times New Roman" w:hAnsi="Arial" w:cs="Arial"/>
+          <w:color w:val="1D1C1D"/>
+          <w:sz w:val="24"/>
+          <w:szCs w:val="24"/>
+        </w:rPr>
+        <w:t>Softmax</w:t>
+      </w:r>
+      <w:proofErr w:type="spellEnd"/>
+      <w:r>
+        <w:rPr>
+          <w:rFonts w:ascii="Arial" w:eastAsia="Times New Roman" w:hAnsi="Arial" w:cs="Arial"/>
+          <w:color w:val="1D1C1D"/>
+          <w:sz w:val="24"/>
+          <w:szCs w:val="24"/>
+        </w:rPr>
+        <w:t xml:space="preserve"> activation – </w:t>
+      </w:r>
+    </w:p>
+    <w:p>
+      <w:pPr>
+        <w:shd w:val="clear" w:color="auto" w:fill="FFFFFF"/>
+        <w:spacing w:after="0" w:line="240" w:lineRule="auto"/>
+        <w:rPr>
+          <w:rFonts w:ascii="Arial" w:eastAsia="Times New Roman" w:hAnsi="Arial" w:cs="Arial"/>
+          <w:color w:val="1D1C1D"/>
+          <w:sz w:val="24"/>
+          <w:szCs w:val="24"/>
+        </w:rPr>
+      </w:pPr>
+    </w:p>
+    <w:p>
+      <w:pPr>
+        <w:shd w:val="clear" w:color="auto" w:fill="FFFFFF"/>
+        <w:spacing w:after="0" w:line="240" w:lineRule="auto"/>
+        <w:rPr>
+          <w:rFonts w:ascii="Arial" w:eastAsia="Times New Roman" w:hAnsi="Arial" w:cs="Arial"/>
+          <w:color w:val="1D1C1D"/>
+          <w:sz w:val="24"/>
+          <w:szCs w:val="24"/>
+        </w:rPr>
+      </w:pPr>
+      <w:proofErr w:type="spellStart"/>
+      <w:r>
+        <w:rPr>
+          <w:rFonts w:ascii="Arial" w:eastAsia="Times New Roman" w:hAnsi="Arial" w:cs="Arial"/>
+          <w:color w:val="1D1C1D"/>
+          <w:sz w:val="24"/>
+          <w:szCs w:val="24"/>
+        </w:rPr>
+        <w:t>ReLU</w:t>
+      </w:r>
+      <w:proofErr w:type="spellEnd"/>
+      <w:r>
+        <w:rPr>
+          <w:rFonts w:ascii="Arial" w:eastAsia="Times New Roman" w:hAnsi="Arial" w:cs="Arial"/>
+          <w:color w:val="1D1C1D"/>
+          <w:sz w:val="24"/>
+          <w:szCs w:val="24"/>
+        </w:rPr>
+        <w:t xml:space="preserve"> activation – rectified linear activation function, piecewise linear function that outputs the input directly if positive (otherwise, output 0). Default activation, easy train, better performance, activation is threshold at 0, can accelerate SGD, implemented by </w:t>
+      </w:r>
+      <w:r>
+        <w:rPr>
+          <w:rFonts w:ascii="Arial" w:eastAsia="Times New Roman" w:hAnsi="Arial" w:cs="Arial"/>
+          <w:color w:val="1D1C1D"/>
+          <w:sz w:val="24"/>
+          <w:szCs w:val="24"/>
+        </w:rPr>
+        <w:lastRenderedPageBreak/>
+        <w:t xml:space="preserve">simply thresholding matrix of activations at 0, can be fragile where weights could update in a way for neuron to not activate again (Leaky </w:t>
+      </w:r>
+      <w:proofErr w:type="spellStart"/>
+      <w:r>
+        <w:rPr>
+          <w:rFonts w:ascii="Arial" w:eastAsia="Times New Roman" w:hAnsi="Arial" w:cs="Arial"/>
+          <w:color w:val="1D1C1D"/>
+          <w:sz w:val="24"/>
+          <w:szCs w:val="24"/>
+        </w:rPr>
+        <w:t>ReLU</w:t>
+      </w:r>
+      <w:proofErr w:type="spellEnd"/>
+      <w:r>
+        <w:rPr>
+          <w:rFonts w:ascii="Arial" w:eastAsia="Times New Roman" w:hAnsi="Arial" w:cs="Arial"/>
+          <w:color w:val="1D1C1D"/>
+          <w:sz w:val="24"/>
+          <w:szCs w:val="24"/>
+        </w:rPr>
+        <w:t xml:space="preserve"> attempts to fix dying problem)</w:t>
       </w:r>
     </w:p>
     <w:p>
@@ -2375,6 +2599,18 @@
         </w:rPr>
         <w:t>Weight Initialization – do not make all initialization 0</w:t>
       </w:r>
+    </w:p>
+    <w:p>
+      <w:pPr>
+        <w:shd w:val="clear" w:color="auto" w:fill="FFFFFF"/>
+        <w:spacing w:after="0" w:line="240" w:lineRule="auto"/>
+        <w:rPr>
+          <w:rFonts w:ascii="Arial" w:eastAsia="Times New Roman" w:hAnsi="Arial" w:cs="Arial"/>
+          <w:color w:val="1D1C1D"/>
+          <w:sz w:val="24"/>
+          <w:szCs w:val="24"/>
+        </w:rPr>
+      </w:pPr>
     </w:p>
     <w:p>
       <w:pPr>
@@ -2606,7 +2842,27 @@
           <w:sz w:val="24"/>
           <w:szCs w:val="24"/>
         </w:rPr>
-        <w:t>**more layers and more nodes tends to overfit training data</w:t>
+        <w:t xml:space="preserve">**more layers and more nodes </w:t>
+      </w:r>
+      <w:proofErr w:type="gramStart"/>
+      <w:r>
+        <w:rPr>
+          <w:rFonts w:ascii="Arial" w:eastAsia="Times New Roman" w:hAnsi="Arial" w:cs="Arial"/>
+          <w:color w:val="555555"/>
+          <w:sz w:val="24"/>
+          <w:szCs w:val="24"/>
+        </w:rPr>
+        <w:t>tends</w:t>
+      </w:r>
+      <w:proofErr w:type="gramEnd"/>
+      <w:r>
+        <w:rPr>
+          <w:rFonts w:ascii="Arial" w:eastAsia="Times New Roman" w:hAnsi="Arial" w:cs="Arial"/>
+          <w:color w:val="555555"/>
+          <w:sz w:val="24"/>
+          <w:szCs w:val="24"/>
+        </w:rPr>
+        <w:t xml:space="preserve"> to overfit training data</w:t>
       </w:r>
     </w:p>
     <w:p>

</xml_diff>

<commit_message>
NW final edits uploaded 10:21pm
</commit_message>
<xml_diff>
--- a/Case Study 6/Case6_defs_params_notes.docx
+++ b/Case Study 6/Case6_defs_params_notes.docx
@@ -3250,6 +3250,7 @@
         <w:shd w:val="clear" w:color="auto" w:fill="FFFFFF"/>
         <w:spacing w:after="0" w:line="240" w:lineRule="auto"/>
         <w:rPr>
+          <w:rStyle w:val="Hyperlink"/>
           <w:rFonts w:ascii="Arial" w:hAnsi="Arial" w:cs="Arial"/>
           <w:sz w:val="24"/>
           <w:szCs w:val="24"/>
@@ -3277,6 +3278,133 @@
           <w:szCs w:val="24"/>
         </w:rPr>
       </w:pPr>
+    </w:p>
+    <w:bookmarkStart w:id="0" w:name="_Hlk46949334"/>
+    <w:p>
+      <w:pPr>
+        <w:shd w:val="clear" w:color="auto" w:fill="FFFFFF"/>
+        <w:spacing w:after="0" w:line="240" w:lineRule="auto"/>
+      </w:pPr>
+      <w:r>
+        <w:fldChar w:fldCharType="begin"/>
+      </w:r>
+      <w:r>
+        <w:instrText xml:space="preserve"> HYPERLINK "https://medium.com/data-science-bootcamp/understand-the-softmax-function-in-minutes-f3a59641e86d" </w:instrText>
+      </w:r>
+      <w:r>
+        <w:fldChar w:fldCharType="separate"/>
+      </w:r>
+      <w:r>
+        <w:rPr>
+          <w:rStyle w:val="Hyperlink"/>
+        </w:rPr>
+        <w:t>https://medium.com/data-science-bootcamp/understand-the-softmax-function-in-minutes-f3a59641e86d</w:t>
+      </w:r>
+      <w:r>
+        <w:fldChar w:fldCharType="end"/>
+      </w:r>
+    </w:p>
+    <w:p>
+      <w:pPr>
+        <w:shd w:val="clear" w:color="auto" w:fill="FFFFFF"/>
+        <w:spacing w:after="0" w:line="240" w:lineRule="auto"/>
+      </w:pPr>
+      <w:hyperlink r:id="rId23" w:history="1">
+        <w:r>
+          <w:rPr>
+            <w:rStyle w:val="Hyperlink"/>
+          </w:rPr>
+          <w:t>https://towardsdatascience.com/activation-functions-neural-networks-1cbd9f8d91d6</w:t>
+        </w:r>
+      </w:hyperlink>
+    </w:p>
+    <w:p>
+      <w:pPr>
+        <w:shd w:val="clear" w:color="auto" w:fill="FFFFFF"/>
+        <w:spacing w:after="0" w:line="240" w:lineRule="auto"/>
+      </w:pPr>
+      <w:hyperlink r:id="rId24" w:history="1">
+        <w:r>
+          <w:rPr>
+            <w:rStyle w:val="Hyperlink"/>
+          </w:rPr>
+          <w:t>https://en.wikipedia.org/wiki/Activation_function#</w:t>
+        </w:r>
+      </w:hyperlink>
+    </w:p>
+    <w:bookmarkEnd w:id="0"/>
+    <w:p>
+      <w:pPr>
+        <w:shd w:val="clear" w:color="auto" w:fill="FFFFFF"/>
+        <w:spacing w:after="0" w:line="240" w:lineRule="auto"/>
+        <w:rPr>
+          <w:rFonts w:ascii="Arial" w:hAnsi="Arial" w:cs="Arial"/>
+          <w:sz w:val="24"/>
+          <w:szCs w:val="24"/>
+        </w:rPr>
+      </w:pPr>
+    </w:p>
+    <w:p>
+      <w:pPr>
+        <w:shd w:val="clear" w:color="auto" w:fill="FFFFFF"/>
+        <w:spacing w:after="0" w:line="240" w:lineRule="auto"/>
+        <w:rPr>
+          <w:rFonts w:ascii="Arial" w:hAnsi="Arial" w:cs="Arial"/>
+          <w:sz w:val="24"/>
+          <w:szCs w:val="24"/>
+        </w:rPr>
+      </w:pPr>
+    </w:p>
+    <w:p>
+      <w:pPr>
+        <w:shd w:val="clear" w:color="auto" w:fill="FFFFFF"/>
+        <w:spacing w:after="0" w:line="240" w:lineRule="auto"/>
+        <w:rPr>
+          <w:rFonts w:ascii="Arial" w:hAnsi="Arial" w:cs="Arial"/>
+          <w:sz w:val="24"/>
+          <w:szCs w:val="24"/>
+        </w:rPr>
+      </w:pPr>
+      <w:r>
+        <w:rPr>
+          <w:noProof/>
+        </w:rPr>
+        <w:drawing>
+          <wp:inline distT="0" distB="0" distL="0" distR="0" wp14:anchorId="3FFBF0F5" wp14:editId="68BD5AD3">
+            <wp:extent cx="2080260" cy="1695545"/>
+            <wp:effectExtent l="0" t="0" r="0" b="0"/>
+            <wp:docPr id="3" name="Picture 3"/>
+            <wp:cNvGraphicFramePr>
+              <a:graphicFrameLocks xmlns:a="http://schemas.openxmlformats.org/drawingml/2006/main" noChangeAspect="1"/>
+            </wp:cNvGraphicFramePr>
+            <a:graphic xmlns:a="http://schemas.openxmlformats.org/drawingml/2006/main">
+              <a:graphicData uri="http://schemas.openxmlformats.org/drawingml/2006/picture">
+                <pic:pic xmlns:pic="http://schemas.openxmlformats.org/drawingml/2006/picture">
+                  <pic:nvPicPr>
+                    <pic:cNvPr id="1" name=""/>
+                    <pic:cNvPicPr/>
+                  </pic:nvPicPr>
+                  <pic:blipFill>
+                    <a:blip r:embed="rId25"/>
+                    <a:stretch>
+                      <a:fillRect/>
+                    </a:stretch>
+                  </pic:blipFill>
+                  <pic:spPr>
+                    <a:xfrm>
+                      <a:off x="0" y="0"/>
+                      <a:ext cx="2085497" cy="1699813"/>
+                    </a:xfrm>
+                    <a:prstGeom prst="rect">
+                      <a:avLst/>
+                    </a:prstGeom>
+                  </pic:spPr>
+                </pic:pic>
+              </a:graphicData>
+            </a:graphic>
+          </wp:inline>
+        </w:drawing>
+      </w:r>
     </w:p>
     <w:sectPr>
       <w:pgSz w:w="12240" w:h="15840"/>
@@ -5628,7 +5756,6 @@
     <w:name w:val="Hyperlink"/>
     <w:basedOn w:val="DefaultParagraphFont"/>
     <w:uiPriority w:val="99"/>
-    <w:semiHidden/>
     <w:unhideWhenUsed/>
     <w:rsid w:val="005F24B5"/>
     <w:rPr>
@@ -5758,6 +5885,18 @@
       <w:bCs/>
       <w:sz w:val="24"/>
       <w:szCs w:val="24"/>
+    </w:rPr>
+  </w:style>
+  <w:style w:type="character" w:styleId="UnresolvedMention">
+    <w:name w:val="Unresolved Mention"/>
+    <w:basedOn w:val="DefaultParagraphFont"/>
+    <w:uiPriority w:val="99"/>
+    <w:semiHidden/>
+    <w:unhideWhenUsed/>
+    <w:rsid w:val="005F2E7A"/>
+    <w:rPr>
+      <w:color w:val="605E5C"/>
+      <w:shd w:val="clear" w:color="auto" w:fill="E1DFDD"/>
     </w:rPr>
   </w:style>
 </w:styles>

</xml_diff>